<commit_message>
section1 after michal calss
</commit_message>
<xml_diff>
--- a/notes.docx
+++ b/notes.docx
@@ -28,13 +28,36 @@
           <w:numId w:val="1"/>
         </w:numPr>
         <w:bidi/>
-      </w:pPr>
-      <w:r>
-        <w:rPr>
-          <w:rFonts w:hint="cs"/>
+        <w:rPr>
+          <w:color w:val="FF0000"/>
+        </w:rPr>
+      </w:pPr>
+      <w:r>
+        <w:rPr>
+          <w:rFonts w:hint="cs"/>
+          <w:color w:val="FF0000"/>
           <w:rtl/>
         </w:rPr>
         <w:t>בהגדרה הנוספת לא ברור לי למה זה מועיל והאם זה מנוסח בצורה טובה, מצד אחד אני מרחיב את הפונקציות לאינסוף מצד שני מטריצת סילבסטר נשארת באותו הגודל אם אני יגדיל אותה לאינסוף יהיו עמודות אפסים היא תתאפס</w:t>
+      </w:r>
+    </w:p>
+    <w:p>
+      <w:pPr>
+        <w:pStyle w:val="a3"/>
+        <w:bidi/>
+        <w:rPr>
+          <w:rFonts w:hint="cs"/>
+          <w:color w:val="FF0000"/>
+          <w:rtl/>
+        </w:rPr>
+      </w:pPr>
+      <w:r>
+        <w:rPr>
+          <w:rFonts w:hint="cs"/>
+          <w:color w:val="FF0000"/>
+          <w:rtl/>
+        </w:rPr>
+        <w:t>מיכאל הסביר לי את זה שזו הגדרה כללית יותר, כתבתי את זה מחדש</w:t>
       </w:r>
     </w:p>
     <w:p>
@@ -45,13 +68,34 @@
           <w:numId w:val="1"/>
         </w:numPr>
         <w:bidi/>
-      </w:pPr>
-      <w:r>
-        <w:rPr>
-          <w:rFonts w:hint="cs"/>
+        <w:rPr>
+          <w:color w:val="FF0000"/>
+        </w:rPr>
+      </w:pPr>
+      <w:r>
+        <w:rPr>
+          <w:rFonts w:hint="cs"/>
+          <w:color w:val="FF0000"/>
           <w:rtl/>
         </w:rPr>
         <w:t>הבחנה 1.3  אני מציין שאני עומד להשתמש בה ,יש לבדוק היכן אני משתמש בה</w:t>
+      </w:r>
+    </w:p>
+    <w:p>
+      <w:pPr>
+        <w:pStyle w:val="a3"/>
+        <w:bidi/>
+        <w:rPr>
+          <w:color w:val="FF0000"/>
+        </w:rPr>
+      </w:pPr>
+      <w:r>
+        <w:rPr>
+          <w:rFonts w:hint="cs"/>
+          <w:color w:val="FF0000"/>
+          <w:rtl/>
+        </w:rPr>
+        <w:t>מחקתי את זה</w:t>
       </w:r>
     </w:p>
     <w:p>
@@ -62,13 +106,34 @@
           <w:numId w:val="1"/>
         </w:numPr>
         <w:bidi/>
-      </w:pPr>
-      <w:r>
-        <w:rPr>
-          <w:rFonts w:hint="cs"/>
+        <w:rPr>
+          <w:color w:val="FF0000"/>
+        </w:rPr>
+      </w:pPr>
+      <w:r>
+        <w:rPr>
+          <w:rFonts w:hint="cs"/>
+          <w:color w:val="FF0000"/>
           <w:rtl/>
         </w:rPr>
         <w:t>בסוף הגדרת הרזולטנט אני מגדיר אותו לפולינומים ממעלה 0, למה זה נדרש והיכן אני משתמש בזה?</w:t>
+      </w:r>
+    </w:p>
+    <w:p>
+      <w:pPr>
+        <w:pStyle w:val="a3"/>
+        <w:bidi/>
+        <w:rPr>
+          <w:color w:val="FF0000"/>
+        </w:rPr>
+      </w:pPr>
+      <w:r>
+        <w:rPr>
+          <w:rFonts w:hint="cs"/>
+          <w:color w:val="FF0000"/>
+          <w:rtl/>
+        </w:rPr>
+        <w:t>מיכאל הסביר לי את זה יש צורך להחריג את מעלה 0</w:t>
       </w:r>
     </w:p>
     <w:p>
@@ -79,13 +144,36 @@
           <w:numId w:val="1"/>
         </w:numPr>
         <w:bidi/>
-      </w:pPr>
-      <w:r>
-        <w:rPr>
-          <w:rFonts w:hint="cs"/>
+        <w:rPr>
+          <w:color w:val="FF0000"/>
+        </w:rPr>
+      </w:pPr>
+      <w:r>
+        <w:rPr>
+          <w:rFonts w:hint="cs"/>
+          <w:color w:val="FF0000"/>
           <w:rtl/>
         </w:rPr>
         <w:t>לפני משפט 1.8  אני אומר שאני ישתמש בהערה 1.7 במהלך העבודה, היכן אני משתמש בזה?</w:t>
+      </w:r>
+    </w:p>
+    <w:p>
+      <w:pPr>
+        <w:pStyle w:val="a3"/>
+        <w:bidi/>
+        <w:rPr>
+          <w:rFonts w:hint="cs"/>
+          <w:color w:val="FF0000"/>
+          <w:rtl/>
+        </w:rPr>
+      </w:pPr>
+      <w:r>
+        <w:rPr>
+          <w:rFonts w:hint="cs"/>
+          <w:color w:val="FF0000"/>
+          <w:rtl/>
+        </w:rPr>
+        <w:t>מחקתי</w:t>
       </w:r>
     </w:p>
     <w:p>
@@ -96,13 +184,51 @@
           <w:numId w:val="1"/>
         </w:numPr>
         <w:bidi/>
-      </w:pPr>
-      <w:r>
-        <w:rPr>
-          <w:rFonts w:hint="cs"/>
+        <w:rPr>
+          <w:color w:val="FF0000"/>
+        </w:rPr>
+      </w:pPr>
+      <w:r>
+        <w:rPr>
+          <w:rFonts w:hint="cs"/>
+          <w:color w:val="FF0000"/>
           <w:rtl/>
         </w:rPr>
         <w:t>מה הצורך במשפט 1.8 מה הוא תורם? והיכן משתמשים בו?</w:t>
+      </w:r>
+    </w:p>
+    <w:p>
+      <w:pPr>
+        <w:pStyle w:val="a3"/>
+        <w:bidi/>
+        <w:rPr>
+          <w:color w:val="FF0000"/>
+        </w:rPr>
+      </w:pPr>
+      <w:r>
+        <w:rPr>
+          <w:rFonts w:hint="cs"/>
+          <w:color w:val="FF0000"/>
+          <w:rtl/>
+        </w:rPr>
+        <w:t>דיברתי על זה עם מיכאל לא חייבים להשתמש בזה במהלך העבודה.</w:t>
+      </w:r>
+    </w:p>
+    <w:p>
+      <w:pPr>
+        <w:pStyle w:val="a3"/>
+        <w:numPr>
+          <w:ilvl w:val="0"/>
+          <w:numId w:val="1"/>
+        </w:numPr>
+        <w:bidi/>
+      </w:pPr>
+      <w:r>
+        <w:rPr>
+          <w:rFonts w:hint="cs"/>
+          <w:rtl/>
+        </w:rPr>
+        <w:t>הערה 1.7 לא ברור לי עדין איך להגדיר את זה</w:t>
       </w:r>
     </w:p>
     <w:p>
@@ -349,6 +475,61 @@
           <w14:ligatures w14:val="none"/>
         </w:rPr>
         <w:t>במהלך הוכחת הרזולטנט מתייחסים לפולינומים ממעלה 0 אבל הגדרת הרזולטנט לפי 1.6  המכפלה לא מוגדרת עבור פולינומים ממעלה קטנה מ-1</w:t>
+      </w:r>
+    </w:p>
+    <w:p>
+      <w:pPr>
+        <w:bidi/>
+      </w:pPr>
+    </w:p>
+    <w:p>
+      <w:pPr>
+        <w:bidi/>
+      </w:pPr>
+    </w:p>
+    <w:p>
+      <w:pPr>
+        <w:bidi/>
+      </w:pPr>
+    </w:p>
+    <w:p>
+      <w:pPr>
+        <w:bidi/>
+      </w:pPr>
+    </w:p>
+    <w:p>
+      <w:pPr>
+        <w:bidi/>
+      </w:pPr>
+      <w:r>
+        <w:rPr>
+          <w:rFonts w:hint="cs"/>
+          <w:rtl/>
+        </w:rPr>
+        <w:t>להגדיר את ה</w:t>
+      </w:r>
+      <w:r>
+        <w:t xml:space="preserve">resultant    </w:t>
+      </w:r>
+      <w:r>
+        <w:rPr>
+          <w:rFonts w:hint="cs"/>
+          <w:rtl/>
+        </w:rPr>
+        <w:t>במעלה 0</w:t>
+      </w:r>
+    </w:p>
+    <w:p>
+      <w:pPr>
+        <w:bidi/>
+      </w:pPr>
+    </w:p>
+    <w:p>
+      <w:pPr>
+        <w:bidi/>
+      </w:pPr>
+      <w:r>
+        <w:t>https://en.wikipedia.org/wiki/Polynomial_ring#Generalized_exponents</w:t>
       </w:r>
     </w:p>
     <w:sectPr>

</xml_diff>

<commit_message>
move theory from section2 to section1
and workink on section 2
</commit_message>
<xml_diff>
--- a/notes.docx
+++ b/notes.docx
@@ -257,33 +257,64 @@
           <w:numId w:val="2"/>
         </w:numPr>
         <w:bidi/>
-      </w:pPr>
-      <w:r>
-        <w:rPr>
-          <w:rFonts w:hint="cs"/>
+        <w:rPr>
+          <w:color w:val="ED7D31" w:themeColor="accent2"/>
+        </w:rPr>
+      </w:pPr>
+      <w:r>
+        <w:rPr>
+          <w:rFonts w:hint="cs"/>
+          <w:color w:val="ED7D31" w:themeColor="accent2"/>
           <w:rtl/>
         </w:rPr>
         <w:t xml:space="preserve">הגדרת הרזולטנט 2.1 מצד אחד אם </w:t>
       </w:r>
       <w:r>
+        <w:rPr>
+          <w:color w:val="ED7D31" w:themeColor="accent2"/>
+        </w:rPr>
         <w:t xml:space="preserve">a_n=0 </w:t>
       </w:r>
       <w:r>
         <w:rPr>
           <w:rFonts w:hint="cs"/>
+          <w:color w:val="ED7D31" w:themeColor="accent2"/>
           <w:rtl/>
         </w:rPr>
         <w:t xml:space="preserve">  או </w:t>
       </w:r>
       <w:r>
+        <w:rPr>
+          <w:color w:val="ED7D31" w:themeColor="accent2"/>
+        </w:rPr>
         <w:t>b_n=0</w:t>
       </w:r>
       <w:r>
         <w:rPr>
           <w:rFonts w:hint="cs"/>
+          <w:color w:val="ED7D31" w:themeColor="accent2"/>
           <w:rtl/>
         </w:rPr>
         <w:t xml:space="preserve">  אז הרזולטנט מתאפס , מצד שני לפי הגדרה 1.4 רק אם שניהם שווים לאפס הרזולטנט מתאפס, ולכן המקרה הטרווילי בעייתי</w:t>
+      </w:r>
+    </w:p>
+    <w:p>
+      <w:pPr>
+        <w:pStyle w:val="a3"/>
+        <w:bidi/>
+        <w:rPr>
+          <w:rFonts w:hint="cs"/>
+          <w:color w:val="ED7D31" w:themeColor="accent2"/>
+          <w:rtl/>
+        </w:rPr>
+      </w:pPr>
+      <w:r>
+        <w:rPr>
+          <w:rFonts w:hint="cs"/>
+          <w:color w:val="ED7D31" w:themeColor="accent2"/>
+          <w:rtl/>
+        </w:rPr>
+        <w:t>לאחר שיחה עם מיכאל הגדרתי את מקרה הקצה בנפרד</w:t>
       </w:r>
     </w:p>
     <w:p>

</xml_diff>